<commit_message>
Plan de test final
</commit_message>
<xml_diff>
--- a/docs/preproduction/Plan_de_Test_Temporel_final.docx
+++ b/docs/preproduction/Plan_de_Test_Temporel_final.docx
@@ -2710,6 +2710,12 @@
                 <w:lang w:eastAsia="fr-CA"/>
               </w:rPr>
               <w:t>.</w:t>
+            </w:r>
+            <w:r>
+              <w:rPr>
+                <w:lang w:eastAsia="fr-CA"/>
+              </w:rPr>
+              <w:t xml:space="preserve"> Vérifier lorsqu’on lance à côté de la cible qu’elle ne soit pas détruite. Vérifier si la cible se fait détruire lors que le ballon est lancer sous plusieurs angles.</w:t>
             </w:r>
           </w:p>
         </w:tc>
@@ -3205,6 +3211,7 @@
                 <w:szCs w:val="28"/>
                 <w:lang w:eastAsia="fr-CA"/>
               </w:rPr>
+              <w:lastRenderedPageBreak/>
               <w:t>Dépendances</w:t>
             </w:r>
           </w:p>
@@ -3302,7 +3309,6 @@
                 <w:sz w:val="21"/>
                 <w:szCs w:val="21"/>
               </w:rPr>
-              <w:lastRenderedPageBreak/>
               <w:t xml:space="preserve">Les manettes sont reconnues par </w:t>
             </w:r>
             <w:r>
@@ -3378,7 +3384,6 @@
                 <w:szCs w:val="28"/>
                 <w:lang w:eastAsia="fr-CA"/>
               </w:rPr>
-              <w:lastRenderedPageBreak/>
               <w:t>Procédure de test</w:t>
             </w:r>
           </w:p>
@@ -3413,15 +3418,7 @@
                 <w:sz w:val="21"/>
                 <w:szCs w:val="21"/>
               </w:rPr>
-              <w:t xml:space="preserve">de </w:t>
-            </w:r>
-            <w:r>
-              <w:rPr>
-                <w:rFonts w:ascii="Segoe UI" w:hAnsi="Segoe UI" w:cs="Segoe UI"/>
-                <w:sz w:val="21"/>
-                <w:szCs w:val="21"/>
-              </w:rPr>
-              <w:t xml:space="preserve">la manche analogique de la manette gauche </w:t>
+              <w:t xml:space="preserve">de la manche analogique de la manette gauche </w:t>
             </w:r>
           </w:p>
           <w:p>
@@ -3466,6 +3463,26 @@
                 <w:lang w:eastAsia="fr-CA"/>
               </w:rPr>
               <w:t xml:space="preserve"> déplacer le personnage dans la scène</w:t>
+            </w:r>
+            <w:r>
+              <w:rPr>
+                <w:lang w:eastAsia="fr-CA"/>
+              </w:rPr>
+              <w:t xml:space="preserve">, vérifier que les boutons de déplacement ne sont pas </w:t>
+            </w:r>
+            <w:proofErr w:type="gramStart"/>
+            <w:r>
+              <w:rPr>
+                <w:lang w:eastAsia="fr-CA"/>
+              </w:rPr>
+              <w:t>inversé</w:t>
+            </w:r>
+            <w:proofErr w:type="gramEnd"/>
+            <w:r>
+              <w:rPr>
+                <w:lang w:eastAsia="fr-CA"/>
+              </w:rPr>
+              <w:t>.</w:t>
             </w:r>
           </w:p>
         </w:tc>
@@ -4146,6 +4163,12 @@
               </w:rPr>
               <w:t>Critères de validation : L’utilisateur peut prendre et lancer toutes les balles</w:t>
             </w:r>
+            <w:r>
+              <w:rPr>
+                <w:lang w:eastAsia="fr-CA"/>
+              </w:rPr>
+              <w:t>, vérifier si lorsqu’on clique à côté du ballon la personne ne peux pas le ramasser.</w:t>
+            </w:r>
           </w:p>
         </w:tc>
       </w:tr>
@@ -4244,6 +4267,7 @@
               <w:rPr>
                 <w:lang w:eastAsia="fr-CA"/>
               </w:rPr>
+              <w:lastRenderedPageBreak/>
               <w:t>Liens :</w:t>
             </w:r>
             <w:r>
@@ -4911,33 +4935,11 @@
               </w:rPr>
               <w:t xml:space="preserve">Effectué par : </w:t>
             </w:r>
-            <w:proofErr w:type="spellStart"/>
-            <w:r>
-              <w:rPr>
-                <w:lang w:eastAsia="fr-CA"/>
-              </w:rPr>
-              <w:t>Naoufal</w:t>
-            </w:r>
-            <w:proofErr w:type="spellEnd"/>
-            <w:r>
-              <w:rPr>
-                <w:lang w:eastAsia="fr-CA"/>
-              </w:rPr>
-              <w:t xml:space="preserve"> </w:t>
-            </w:r>
-            <w:proofErr w:type="spellStart"/>
-            <w:r>
-              <w:rPr>
-                <w:lang w:eastAsia="fr-CA"/>
-              </w:rPr>
-              <w:t>Bensaiad</w:t>
-            </w:r>
-            <w:proofErr w:type="spellEnd"/>
-            <w:r>
-              <w:rPr>
-                <w:lang w:eastAsia="fr-CA"/>
-              </w:rPr>
-              <w:t xml:space="preserve"> </w:t>
+            <w:r>
+              <w:rPr>
+                <w:lang w:eastAsia="fr-CA"/>
+              </w:rPr>
+              <w:t>Samuel Poulin</w:t>
             </w:r>
           </w:p>
           <w:p>
@@ -5162,35 +5164,7 @@
                 <w:rFonts w:ascii="Segoe UI" w:hAnsi="Segoe UI" w:cs="Segoe UI"/>
                 <w:color w:val="24292F"/>
               </w:rPr>
-              <w:t xml:space="preserve">L’utilisateur sera enfermé dans un casier pour une durée de 3 minutes. Dans le noir, il y aurait des respirations fortes, des rires moqueurs et des bruits de </w:t>
-            </w:r>
-            <w:r>
-              <w:rPr>
-                <w:rFonts w:ascii="Segoe UI" w:hAnsi="Segoe UI" w:cs="Segoe UI"/>
-                <w:color w:val="24292F"/>
-              </w:rPr>
-              <w:t>métal</w:t>
-            </w:r>
-            <w:r>
-              <w:rPr>
-                <w:rFonts w:ascii="Segoe UI" w:hAnsi="Segoe UI" w:cs="Segoe UI"/>
-                <w:color w:val="24292F"/>
-              </w:rPr>
-              <w:t xml:space="preserve">. Le tout pour rendre mal à </w:t>
-            </w:r>
-            <w:r>
-              <w:rPr>
-                <w:rFonts w:ascii="Segoe UI" w:hAnsi="Segoe UI" w:cs="Segoe UI"/>
-                <w:color w:val="24292F"/>
-              </w:rPr>
-              <w:t>l’aise</w:t>
-            </w:r>
-            <w:r>
-              <w:rPr>
-                <w:rFonts w:ascii="Segoe UI" w:hAnsi="Segoe UI" w:cs="Segoe UI"/>
-                <w:color w:val="24292F"/>
-              </w:rPr>
-              <w:t xml:space="preserve"> l’utilisateur afin d’avoir une expérience plus immersive.</w:t>
+              <w:t>L’utilisateur sera enfermé dans un casier pour une durée de 3 minutes. Dans le noir, il y aurait des respirations fortes, des rires moqueurs et des bruits de métal. Le tout pour rendre mal à l’aise l’utilisateur afin d’avoir une expérience plus immersive.</w:t>
             </w:r>
           </w:p>
           <w:p>
@@ -5208,21 +5182,7 @@
                 <w:rFonts w:ascii="Segoe UI" w:hAnsi="Segoe UI" w:cs="Segoe UI"/>
                 <w:color w:val="24292F"/>
               </w:rPr>
-              <w:t xml:space="preserve">À la fin de l'expérience, une voix explique que la deuxième expérience vous met dans la peau d’une victime d'intimidation coincée dans un casier. Elle explique que même si les deux expériences ont duré le même temps, </w:t>
-            </w:r>
-            <w:r>
-              <w:rPr>
-                <w:rFonts w:ascii="Segoe UI" w:hAnsi="Segoe UI" w:cs="Segoe UI"/>
-                <w:color w:val="24292F"/>
-              </w:rPr>
-              <w:t>mentalement</w:t>
-            </w:r>
-            <w:r>
-              <w:rPr>
-                <w:rFonts w:ascii="Segoe UI" w:hAnsi="Segoe UI" w:cs="Segoe UI"/>
-                <w:color w:val="24292F"/>
-              </w:rPr>
-              <w:t xml:space="preserve"> le temps semblait plus lent dans le deuxième.</w:t>
+              <w:t>À la fin de l'expérience, une voix explique que la deuxième expérience vous met dans la peau d’une victime d'intimidation coincée dans un casier. Elle explique que même si les deux expériences ont duré le même temps, mentalement le temps semblait plus lent dans le deuxième.</w:t>
             </w:r>
           </w:p>
           <w:p>
@@ -7115,6 +7075,7 @@
                 <w:szCs w:val="28"/>
                 <w:lang w:eastAsia="fr-CA"/>
               </w:rPr>
+              <w:lastRenderedPageBreak/>
               <w:t>Contraintes</w:t>
             </w:r>
           </w:p>
@@ -7293,7 +7254,6 @@
                 <w:sz w:val="21"/>
                 <w:szCs w:val="21"/>
               </w:rPr>
-              <w:lastRenderedPageBreak/>
               <w:t xml:space="preserve">Demander des câbles </w:t>
             </w:r>
             <w:proofErr w:type="spellStart"/>
@@ -7394,7 +7354,6 @@
                 <w:szCs w:val="28"/>
                 <w:lang w:eastAsia="fr-CA"/>
               </w:rPr>
-              <w:lastRenderedPageBreak/>
               <w:t>Procédure de test</w:t>
             </w:r>
           </w:p>
@@ -8234,6 +8193,7 @@
               <w:rPr>
                 <w:lang w:eastAsia="fr-CA"/>
               </w:rPr>
+              <w:lastRenderedPageBreak/>
               <w:t xml:space="preserve">Résultats attendus : </w:t>
             </w:r>
             <w:r>
@@ -8259,7 +8219,6 @@
               <w:rPr>
                 <w:lang w:eastAsia="fr-CA"/>
               </w:rPr>
-              <w:lastRenderedPageBreak/>
               <w:t xml:space="preserve">Critères de validation : </w:t>
             </w:r>
             <w:r>

</xml_diff>